<commit_message>
update test report from scb.
</commit_message>
<xml_diff>
--- a/report/测试报告.docx
+++ b/report/测试报告.docx
@@ -12,7 +12,7 @@
         <w:rPr>
           <w:rFonts w:hint="eastAsia"/>
         </w:rPr>
-        <w:t>审核过程中常见错误</w:t>
+        <w:t>测试总结报告</w:t>
       </w:r>
     </w:p>
     <w:bookmarkEnd w:id="0"/>
@@ -26,7 +26,7 @@
         <w:rPr>
           <w:rFonts w:hint="eastAsia"/>
         </w:rPr>
-        <w:t>范双燕</w:t>
+        <w:t>鞠卓亚</w:t>
       </w:r>
     </w:p>
     <w:p>
@@ -63,12 +63,155 @@
       <w:pPr>
         <w:pStyle w:val="a6"/>
         <w:ind w:firstLineChars="95" w:firstLine="199"/>
+        <w:rPr>
+          <w:rFonts w:hint="eastAsia"/>
+        </w:rPr>
       </w:pPr>
       <w:r>
         <w:rPr>
           <w:rFonts w:hint="eastAsia"/>
         </w:rPr>
-        <w:t>容易出错的地方：</w:t>
+        <w:t>表</w:t>
+      </w:r>
+      <w:r>
+        <w:rPr>
+          <w:rFonts w:hint="eastAsia"/>
+        </w:rPr>
+        <w:t>615</w:t>
+      </w:r>
+      <w:r>
+        <w:rPr>
+          <w:rFonts w:hint="eastAsia"/>
+        </w:rPr>
+        <w:t>存在两列编号并多一列时间，</w:t>
+      </w:r>
+      <w:r>
+        <w:rPr>
+          <w:rFonts w:hint="eastAsia"/>
+        </w:rPr>
+        <w:t>622</w:t>
+      </w:r>
+      <w:r>
+        <w:rPr>
+          <w:rFonts w:hint="eastAsia"/>
+        </w:rPr>
+        <w:t>到</w:t>
+      </w:r>
+      <w:r>
+        <w:rPr>
+          <w:rFonts w:hint="eastAsia"/>
+        </w:rPr>
+        <w:t>651</w:t>
+      </w:r>
+      <w:r>
+        <w:rPr>
+          <w:rFonts w:hint="eastAsia"/>
+        </w:rPr>
+        <w:t>多一列时间，</w:t>
+      </w:r>
+      <w:r>
+        <w:rPr>
+          <w:rFonts w:hint="eastAsia"/>
+        </w:rPr>
+        <w:t>653</w:t>
+      </w:r>
+      <w:r>
+        <w:rPr>
+          <w:rFonts w:hint="eastAsia"/>
+        </w:rPr>
+        <w:t>审核表和被审核表列不一致，</w:t>
+      </w:r>
+      <w:r>
+        <w:rPr>
+          <w:rFonts w:hint="eastAsia"/>
+        </w:rPr>
+        <w:t>655</w:t>
+      </w:r>
+      <w:r>
+        <w:rPr>
+          <w:rFonts w:hint="eastAsia"/>
+        </w:rPr>
+        <w:t>表总</w:t>
+      </w:r>
+      <w:r>
+        <w:rPr>
+          <w:rFonts w:hint="eastAsia"/>
+        </w:rPr>
+        <w:t xml:space="preserve"> </w:t>
+      </w:r>
+      <w:r>
+        <w:rPr>
+          <w:rFonts w:hint="eastAsia"/>
+        </w:rPr>
+        <w:t>计单位是南昌工程学院，点击变成全校合计，请统一，那天也确定用那种方式，另外建议如果表头已经加了</w:t>
+      </w:r>
+      <w:r>
+        <w:rPr>
+          <w:rFonts w:hint="eastAsia"/>
+        </w:rPr>
+        <w:t>%</w:t>
+      </w:r>
+      <w:r>
+        <w:rPr>
+          <w:rFonts w:hint="eastAsia"/>
+        </w:rPr>
+        <w:t>作为标志，里面数据不要再用</w:t>
+      </w:r>
+      <w:r>
+        <w:rPr>
+          <w:rFonts w:hint="eastAsia"/>
+        </w:rPr>
+        <w:t>%</w:t>
+      </w:r>
+      <w:r>
+        <w:rPr>
+          <w:rFonts w:hint="eastAsia"/>
+        </w:rPr>
+        <w:t>号了，</w:t>
+      </w:r>
+      <w:r>
+        <w:rPr>
+          <w:rFonts w:hint="eastAsia"/>
+        </w:rPr>
+        <w:t>671</w:t>
+      </w:r>
+      <w:r>
+        <w:rPr>
+          <w:rFonts w:hint="eastAsia"/>
+        </w:rPr>
+        <w:t>，</w:t>
+      </w:r>
+      <w:r>
+        <w:rPr>
+          <w:rFonts w:hint="eastAsia"/>
+        </w:rPr>
+        <w:t>672</w:t>
+      </w:r>
+      <w:r>
+        <w:rPr>
+          <w:rFonts w:hint="eastAsia"/>
+        </w:rPr>
+        <w:t>同样多一列时间，</w:t>
+      </w:r>
+      <w:r>
+        <w:rPr>
+          <w:rFonts w:hint="eastAsia"/>
+        </w:rPr>
+        <w:t>以上错误比较明显，</w:t>
+      </w:r>
+      <w:bookmarkStart w:id="2" w:name="_GoBack"/>
+      <w:bookmarkEnd w:id="2"/>
+      <w:r>
+        <w:rPr>
+          <w:rFonts w:hint="eastAsia"/>
+        </w:rPr>
+        <w:t>请测试修改</w:t>
+      </w:r>
+      <w:r>
+        <w:rPr>
+          <w:rFonts w:hint="eastAsia"/>
+        </w:rPr>
+        <w:t>。</w:t>
       </w:r>
     </w:p>
     <w:p>
@@ -80,91 +223,7 @@
         <w:rPr>
           <w:rFonts w:hint="eastAsia"/>
         </w:rPr>
-        <w:t>（</w:t>
-      </w:r>
-      <w:r>
-        <w:rPr>
-          <w:rFonts w:hint="eastAsia"/>
-        </w:rPr>
-        <w:t>1</w:t>
-      </w:r>
-      <w:r>
-        <w:rPr>
-          <w:rFonts w:hint="eastAsia"/>
-        </w:rPr>
-        <w:t>）在页面编辑部分要取某个编辑框中</w:t>
-      </w:r>
-      <w:r>
-        <w:rPr>
-          <w:rFonts w:hint="eastAsia"/>
-        </w:rPr>
-        <w:t>type=hidden</w:t>
-      </w:r>
-      <w:r>
-        <w:rPr>
-          <w:rFonts w:hint="eastAsia"/>
-        </w:rPr>
-        <w:t>的字段的数据，如果取不到该字段的值，</w:t>
-      </w:r>
-      <w:r>
-        <w:rPr>
-          <w:rFonts w:hint="eastAsia"/>
-        </w:rPr>
-        <w:t>alert</w:t>
-      </w:r>
-      <w:r>
-        <w:rPr>
-          <w:rFonts w:hint="eastAsia"/>
-        </w:rPr>
-        <w:t>发现是“</w:t>
-      </w:r>
-      <w:r>
-        <w:rPr>
-          <w:rFonts w:hint="eastAsia"/>
-        </w:rPr>
-        <w:t>undefined</w:t>
-      </w:r>
-      <w:r>
-        <w:rPr>
-          <w:rFonts w:hint="eastAsia"/>
-        </w:rPr>
-        <w:t>”，查看对应的</w:t>
-      </w:r>
-      <w:r>
-        <w:rPr>
-          <w:rFonts w:hint="eastAsia"/>
-        </w:rPr>
-        <w:t>bean</w:t>
-      </w:r>
-      <w:r>
-        <w:rPr>
-          <w:rFonts w:hint="eastAsia"/>
-        </w:rPr>
-        <w:t>或者</w:t>
-      </w:r>
-      <w:r>
-        <w:rPr>
-          <w:rFonts w:hint="eastAsia"/>
-        </w:rPr>
-        <w:t>pojo</w:t>
-      </w:r>
-      <w:r>
-        <w:rPr>
-          <w:rFonts w:hint="eastAsia"/>
-        </w:rPr>
-        <w:t>是否定义了这个地段，或者看看</w:t>
-      </w:r>
-      <w:r>
-        <w:rPr>
-          <w:rFonts w:hint="eastAsia"/>
-        </w:rPr>
-        <w:t>dao</w:t>
-      </w:r>
-      <w:r>
-        <w:rPr>
-          <w:rFonts w:hint="eastAsia"/>
-        </w:rPr>
-        <w:t>中是否取了这个字段；</w:t>
+        <w:t>容易出错的地方：</w:t>
       </w:r>
     </w:p>
     <w:p>
@@ -182,25 +241,85 @@
         <w:rPr>
           <w:rFonts w:hint="eastAsia"/>
         </w:rPr>
-        <w:t>2</w:t>
-      </w:r>
-      <w:r>
-        <w:rPr>
-          <w:rFonts w:hint="eastAsia"/>
-        </w:rPr>
-        <w:t>）审核完的数据导出，如果只有表头没有数据，查看</w:t>
-      </w:r>
-      <w:r>
-        <w:rPr>
-          <w:rFonts w:hint="eastAsia"/>
-        </w:rPr>
-        <w:t>action</w:t>
-      </w:r>
-      <w:r>
-        <w:rPr>
-          <w:rFonts w:hint="eastAsia"/>
-        </w:rPr>
-        <w:t>中的数据导出是的审核状态是否定义正确；</w:t>
+        <w:t>1</w:t>
+      </w:r>
+      <w:r>
+        <w:rPr>
+          <w:rFonts w:hint="eastAsia"/>
+        </w:rPr>
+        <w:t>）在页面编辑部分要取某个编辑框中</w:t>
+      </w:r>
+      <w:r>
+        <w:rPr>
+          <w:rFonts w:hint="eastAsia"/>
+        </w:rPr>
+        <w:t>type=hidden</w:t>
+      </w:r>
+      <w:r>
+        <w:rPr>
+          <w:rFonts w:hint="eastAsia"/>
+        </w:rPr>
+        <w:t>的字段的数据，如果取不到该字段的值，</w:t>
+      </w:r>
+      <w:r>
+        <w:rPr>
+          <w:rFonts w:hint="eastAsia"/>
+        </w:rPr>
+        <w:t>alert</w:t>
+      </w:r>
+      <w:r>
+        <w:rPr>
+          <w:rFonts w:hint="eastAsia"/>
+        </w:rPr>
+        <w:t>发现是“</w:t>
+      </w:r>
+      <w:r>
+        <w:rPr>
+          <w:rFonts w:hint="eastAsia"/>
+        </w:rPr>
+        <w:t>undefined</w:t>
+      </w:r>
+      <w:r>
+        <w:rPr>
+          <w:rFonts w:hint="eastAsia"/>
+        </w:rPr>
+        <w:t>”，查看对应的</w:t>
+      </w:r>
+      <w:r>
+        <w:rPr>
+          <w:rFonts w:hint="eastAsia"/>
+        </w:rPr>
+        <w:t>bean</w:t>
+      </w:r>
+      <w:r>
+        <w:rPr>
+          <w:rFonts w:hint="eastAsia"/>
+        </w:rPr>
+        <w:t>或者</w:t>
+      </w:r>
+      <w:r>
+        <w:rPr>
+          <w:rFonts w:hint="eastAsia"/>
+        </w:rPr>
+        <w:t>pojo</w:t>
+      </w:r>
+      <w:r>
+        <w:rPr>
+          <w:rFonts w:hint="eastAsia"/>
+        </w:rPr>
+        <w:t>是否定义了这个地段，或者看看</w:t>
+      </w:r>
+      <w:r>
+        <w:rPr>
+          <w:rFonts w:hint="eastAsia"/>
+        </w:rPr>
+        <w:t>dao</w:t>
+      </w:r>
+      <w:r>
+        <w:rPr>
+          <w:rFonts w:hint="eastAsia"/>
+        </w:rPr>
+        <w:t>中是否取了这个字段；</w:t>
       </w:r>
     </w:p>
     <w:p>
@@ -218,6 +337,42 @@
         <w:rPr>
           <w:rFonts w:hint="eastAsia"/>
         </w:rPr>
+        <w:t>2</w:t>
+      </w:r>
+      <w:r>
+        <w:rPr>
+          <w:rFonts w:hint="eastAsia"/>
+        </w:rPr>
+        <w:t>）审核完的数据导出，如果只有表头没有数据，查看</w:t>
+      </w:r>
+      <w:r>
+        <w:rPr>
+          <w:rFonts w:hint="eastAsia"/>
+        </w:rPr>
+        <w:t>action</w:t>
+      </w:r>
+      <w:r>
+        <w:rPr>
+          <w:rFonts w:hint="eastAsia"/>
+        </w:rPr>
+        <w:t>中的数据导出是的审核状态是否定义正确；</w:t>
+      </w:r>
+    </w:p>
+    <w:p>
+      <w:pPr>
+        <w:pStyle w:val="a6"/>
+        <w:ind w:firstLineChars="95" w:firstLine="199"/>
+      </w:pPr>
+      <w:r>
+        <w:rPr>
+          <w:rFonts w:hint="eastAsia"/>
+        </w:rPr>
+        <w:t>（</w:t>
+      </w:r>
+      <w:r>
+        <w:rPr>
+          <w:rFonts w:hint="eastAsia"/>
+        </w:rPr>
         <w:t>3</w:t>
       </w:r>
       <w:r>
@@ -716,6 +871,7 @@
           <w:sz w:val="20"/>
           <w:szCs w:val="20"/>
         </w:rPr>
+        <w:lastRenderedPageBreak/>
         <w:t>（</w:t>
       </w:r>
       <w:r>
@@ -758,8 +914,6 @@
         </w:rPr>
         <w:t>进制字符串，数据库一般没有问题，查看页面取得值是否有问题。</w:t>
       </w:r>
-      <w:bookmarkStart w:id="2" w:name="_GoBack"/>
-      <w:bookmarkEnd w:id="2"/>
     </w:p>
     <w:p/>
     <w:sectPr>
@@ -1484,7 +1638,7 @@
         <a:sysClr val="windowText" lastClr="000000"/>
       </a:dk1>
       <a:lt1>
-        <a:sysClr val="window" lastClr="FFFFFF"/>
+        <a:sysClr val="window" lastClr="CCE8CF"/>
       </a:lt1>
       <a:dk2>
         <a:srgbClr val="1F497D"/>

</xml_diff>